<commit_message>
Added SRS file V1
</commit_message>
<xml_diff>
--- a/Documentation/CSTP2104 SRS.docx
+++ b/Documentation/CSTP2104 SRS.docx
@@ -2,8 +2,1369 @@
 <file path=word/document.xml><?xml version="1.0" encoding="utf-8"?>
 <w:document xmlns:wpc="http://schemas.microsoft.com/office/word/2010/wordprocessingCanvas" xmlns:cx="http://schemas.microsoft.com/office/drawing/2014/chartex" xmlns:cx1="http://schemas.microsoft.com/office/drawing/2015/9/8/chartex" xmlns:cx2="http://schemas.microsoft.com/office/drawing/2015/10/21/chartex" xmlns:cx3="http://schemas.microsoft.com/office/drawing/2016/5/9/chartex" xmlns:cx4="http://schemas.microsoft.com/office/drawing/2016/5/10/chartex" xmlns:cx5="http://schemas.microsoft.com/office/drawing/2016/5/11/chartex" xmlns:cx6="http://schemas.microsoft.com/office/drawing/2016/5/12/chartex" xmlns:cx7="http://schemas.microsoft.com/office/drawing/2016/5/13/chartex" xmlns:cx8="http://schemas.microsoft.com/office/drawing/2016/5/14/chartex" xmlns:mc="http://schemas.openxmlformats.org/markup-compatibility/2006" xmlns:aink="http://schemas.microsoft.com/office/drawing/2016/ink" xmlns:am3d="http://schemas.microsoft.com/office/drawing/2017/model3d" xmlns:o="urn:schemas-microsoft-com:office:office" xmlns:r="http://schemas.openxmlformats.org/officeDocument/2006/relationships" xmlns:m="http://schemas.openxmlformats.org/officeDocument/2006/math" xmlns:v="urn:schemas-microsoft-com:vml" xmlns:wp14="http://schemas.microsoft.com/office/word/2010/wordprocessingDrawing" xmlns:wp="http://schemas.openxmlformats.org/drawingml/2006/wordprocessingDrawing" xmlns:w10="urn:schemas-microsoft-com:office:word" xmlns:w="http://schemas.openxmlformats.org/wordprocessingml/2006/main" xmlns:w14="http://schemas.microsoft.com/office/word/2010/wordml" xmlns:w15="http://schemas.microsoft.com/office/word/2012/wordml" xmlns:w16cex="http://schemas.microsoft.com/office/word/2018/wordml/cex" xmlns:w16cid="http://schemas.microsoft.com/office/word/2016/wordml/cid" xmlns:w16="http://schemas.microsoft.com/office/word/2018/wordml" xmlns:w16sdtdh="http://schemas.microsoft.com/office/word/2020/wordml/sdtdatahash" xmlns:w16se="http://schemas.microsoft.com/office/word/2015/wordml/symex" xmlns:wpg="http://schemas.microsoft.com/office/word/2010/wordprocessingGroup" xmlns:wpi="http://schemas.microsoft.com/office/word/2010/wordprocessingInk" xmlns:wne="http://schemas.microsoft.com/office/word/2006/wordml" xmlns:wps="http://schemas.microsoft.com/office/word/2010/wordprocessingShape" mc:Ignorable="w14 w15 w16se w16cid w16 w16cex w16sdtdh wp14">
   <w:body>
+    <w:p>
+      <w:pPr>
+        <w:jc w:val="center"/>
+        <w:rPr>
+          <w:rStyle w:val="BookTitle"/>
+          <w:i w:val="0"/>
+          <w:iCs w:val="0"/>
+          <w:color w:val="4472C4" w:themeColor="accent1"/>
+          <w:sz w:val="52"/>
+          <w:szCs w:val="52"/>
+        </w:rPr>
+      </w:pPr>
+      <w:r>
+        <w:rPr>
+          <w:rStyle w:val="BookTitle"/>
+          <w:i w:val="0"/>
+          <w:iCs w:val="0"/>
+          <w:color w:val="4472C4" w:themeColor="accent1"/>
+          <w:sz w:val="52"/>
+          <w:szCs w:val="52"/>
+        </w:rPr>
+        <w:t>Software Requirements Specification (SRS)</w:t>
+      </w:r>
+    </w:p>
+    <w:p>
+      <w:pPr>
+        <w:jc w:val="center"/>
+        <w:rPr>
+          <w:rStyle w:val="BookTitle"/>
+          <w:i w:val="0"/>
+          <w:iCs w:val="0"/>
+          <w:color w:val="4472C4" w:themeColor="accent1"/>
+          <w:sz w:val="48"/>
+          <w:szCs w:val="48"/>
+        </w:rPr>
+      </w:pPr>
+    </w:p>
+    <w:p>
+      <w:pPr>
+        <w:jc w:val="center"/>
+        <w:rPr>
+          <w:rStyle w:val="BookTitle"/>
+          <w:i w:val="0"/>
+          <w:iCs w:val="0"/>
+          <w:color w:val="4472C4" w:themeColor="accent1"/>
+          <w:sz w:val="48"/>
+          <w:szCs w:val="48"/>
+        </w:rPr>
+      </w:pPr>
+    </w:p>
+    <w:p>
+      <w:pPr>
+        <w:jc w:val="center"/>
+        <w:rPr>
+          <w:rStyle w:val="BookTitle"/>
+          <w:i w:val="0"/>
+          <w:iCs w:val="0"/>
+          <w:color w:val="4472C4" w:themeColor="accent1"/>
+          <w:sz w:val="48"/>
+          <w:szCs w:val="48"/>
+        </w:rPr>
+      </w:pPr>
+    </w:p>
+    <w:p>
+      <w:pPr>
+        <w:jc w:val="center"/>
+        <w:rPr>
+          <w:rStyle w:val="BookTitle"/>
+          <w:i w:val="0"/>
+          <w:iCs w:val="0"/>
+          <w:color w:val="4472C4" w:themeColor="accent1"/>
+          <w:sz w:val="48"/>
+          <w:szCs w:val="48"/>
+        </w:rPr>
+      </w:pPr>
+    </w:p>
+    <w:p>
+      <w:pPr>
+        <w:pStyle w:val="Title"/>
+        <w:rPr>
+          <w:rStyle w:val="BookTitle"/>
+          <w:i w:val="0"/>
+          <w:iCs w:val="0"/>
+          <w:color w:val="2F5496" w:themeColor="accent1" w:themeShade="BF"/>
+          <w:spacing w:val="0"/>
+          <w:sz w:val="96"/>
+          <w:szCs w:val="96"/>
+        </w:rPr>
+      </w:pPr>
+      <w:r>
+        <w:rPr>
+          <w:rStyle w:val="BookTitle"/>
+          <w:i w:val="0"/>
+          <w:iCs w:val="0"/>
+          <w:color w:val="2F5496" w:themeColor="accent1" w:themeShade="BF"/>
+          <w:spacing w:val="0"/>
+          <w:sz w:val="96"/>
+          <w:szCs w:val="96"/>
+        </w:rPr>
+        <w:t xml:space="preserve">Course </w:t>
+      </w:r>
+      <w:r>
+        <w:rPr>
+          <w:rStyle w:val="BookTitle"/>
+          <w:i w:val="0"/>
+          <w:iCs w:val="0"/>
+          <w:color w:val="2F5496" w:themeColor="accent1" w:themeShade="BF"/>
+          <w:spacing w:val="0"/>
+          <w:sz w:val="96"/>
+          <w:szCs w:val="96"/>
+        </w:rPr>
+        <w:t>Enrollment</w:t>
+      </w:r>
+    </w:p>
+    <w:p>
+      <w:pPr>
+        <w:pStyle w:val="Title"/>
+        <w:rPr>
+          <w:rStyle w:val="BookTitle"/>
+          <w:i w:val="0"/>
+          <w:iCs w:val="0"/>
+          <w:color w:val="2F5496" w:themeColor="accent1" w:themeShade="BF"/>
+          <w:sz w:val="96"/>
+          <w:szCs w:val="96"/>
+        </w:rPr>
+      </w:pPr>
+      <w:r>
+        <w:rPr>
+          <w:rStyle w:val="BookTitle"/>
+          <w:i w:val="0"/>
+          <w:iCs w:val="0"/>
+          <w:color w:val="2F5496" w:themeColor="accent1" w:themeShade="BF"/>
+          <w:spacing w:val="0"/>
+          <w:sz w:val="96"/>
+          <w:szCs w:val="96"/>
+        </w:rPr>
+        <w:t>Window Application</w:t>
+      </w:r>
+    </w:p>
+    <w:p>
+      <w:pPr>
+        <w:jc w:val="center"/>
+        <w:rPr>
+          <w:rStyle w:val="BookTitle"/>
+          <w:i w:val="0"/>
+          <w:iCs w:val="0"/>
+          <w:color w:val="2F5496" w:themeColor="accent1" w:themeShade="BF"/>
+          <w:sz w:val="48"/>
+          <w:szCs w:val="48"/>
+          <w:u w:val="single"/>
+        </w:rPr>
+      </w:pPr>
+    </w:p>
+    <w:p>
+      <w:pPr>
+        <w:jc w:val="center"/>
+        <w:rPr>
+          <w:rStyle w:val="BookTitle"/>
+          <w:i w:val="0"/>
+          <w:iCs w:val="0"/>
+          <w:color w:val="2F5496" w:themeColor="accent1" w:themeShade="BF"/>
+          <w:sz w:val="48"/>
+          <w:szCs w:val="48"/>
+          <w:u w:val="single"/>
+        </w:rPr>
+      </w:pPr>
+    </w:p>
+    <w:p>
+      <w:pPr>
+        <w:jc w:val="center"/>
+        <w:rPr>
+          <w:rStyle w:val="BookTitle"/>
+          <w:i w:val="0"/>
+          <w:iCs w:val="0"/>
+          <w:color w:val="2F5496" w:themeColor="accent1" w:themeShade="BF"/>
+          <w:sz w:val="48"/>
+          <w:szCs w:val="48"/>
+          <w:u w:val="single"/>
+        </w:rPr>
+      </w:pPr>
+    </w:p>
+    <w:p>
+      <w:pPr>
+        <w:rPr>
+          <w:rStyle w:val="BookTitle"/>
+          <w:i w:val="0"/>
+          <w:iCs w:val="0"/>
+          <w:color w:val="2F5496" w:themeColor="accent1" w:themeShade="BF"/>
+          <w:sz w:val="48"/>
+          <w:szCs w:val="48"/>
+          <w:u w:val="single"/>
+        </w:rPr>
+      </w:pPr>
+    </w:p>
+    <w:p>
+      <w:pPr>
+        <w:jc w:val="center"/>
+        <w:rPr>
+          <w:rStyle w:val="BookTitle"/>
+          <w:b w:val="0"/>
+          <w:bCs w:val="0"/>
+          <w:i w:val="0"/>
+          <w:iCs w:val="0"/>
+          <w:sz w:val="48"/>
+          <w:szCs w:val="48"/>
+        </w:rPr>
+      </w:pPr>
+      <w:r>
+        <w:rPr>
+          <w:rStyle w:val="BookTitle"/>
+          <w:b w:val="0"/>
+          <w:bCs w:val="0"/>
+          <w:i w:val="0"/>
+          <w:iCs w:val="0"/>
+          <w:sz w:val="48"/>
+          <w:szCs w:val="48"/>
+        </w:rPr>
+        <w:t>March 5</w:t>
+      </w:r>
+      <w:r>
+        <w:rPr>
+          <w:rStyle w:val="BookTitle"/>
+          <w:b w:val="0"/>
+          <w:bCs w:val="0"/>
+          <w:i w:val="0"/>
+          <w:iCs w:val="0"/>
+          <w:sz w:val="48"/>
+          <w:szCs w:val="48"/>
+          <w:vertAlign w:val="superscript"/>
+        </w:rPr>
+        <w:t>th</w:t>
+      </w:r>
+      <w:r>
+        <w:rPr>
+          <w:rStyle w:val="BookTitle"/>
+          <w:b w:val="0"/>
+          <w:bCs w:val="0"/>
+          <w:i w:val="0"/>
+          <w:iCs w:val="0"/>
+          <w:sz w:val="48"/>
+          <w:szCs w:val="48"/>
+        </w:rPr>
+        <w:t>, 2022</w:t>
+      </w:r>
+    </w:p>
+    <w:p>
+      <w:pPr>
+        <w:jc w:val="center"/>
+        <w:rPr>
+          <w:rStyle w:val="BookTitle"/>
+          <w:b w:val="0"/>
+          <w:bCs w:val="0"/>
+          <w:i w:val="0"/>
+          <w:iCs w:val="0"/>
+          <w:sz w:val="48"/>
+          <w:szCs w:val="48"/>
+          <w:u w:val="single"/>
+        </w:rPr>
+      </w:pPr>
+      <w:r>
+        <w:rPr>
+          <w:rStyle w:val="BookTitle"/>
+          <w:b w:val="0"/>
+          <w:bCs w:val="0"/>
+          <w:i w:val="0"/>
+          <w:iCs w:val="0"/>
+          <w:sz w:val="48"/>
+          <w:szCs w:val="48"/>
+          <w:u w:val="single"/>
+        </w:rPr>
+        <w:t>PoKai Huang 000429977</w:t>
+      </w:r>
+    </w:p>
+    <w:p>
+      <w:pPr>
+        <w:rPr>
+          <w:rStyle w:val="BookTitle"/>
+          <w:b w:val="0"/>
+          <w:bCs w:val="0"/>
+          <w:i w:val="0"/>
+          <w:iCs w:val="0"/>
+          <w:sz w:val="48"/>
+          <w:szCs w:val="48"/>
+        </w:rPr>
+      </w:pPr>
+      <w:r>
+        <w:rPr>
+          <w:rStyle w:val="BookTitle"/>
+          <w:b w:val="0"/>
+          <w:bCs w:val="0"/>
+          <w:i w:val="0"/>
+          <w:iCs w:val="0"/>
+          <w:sz w:val="48"/>
+          <w:szCs w:val="48"/>
+        </w:rPr>
+        <w:br w:type="page"/>
+      </w:r>
+    </w:p>
+    <w:bookmarkStart w:id="0" w:name="_Toc97299534" w:displacedByCustomXml="next"/>
+    <w:sdt>
+      <w:sdtPr>
+        <w:id w:val="-437678133"/>
+        <w:docPartObj>
+          <w:docPartGallery w:val="Table of Contents"/>
+          <w:docPartUnique/>
+        </w:docPartObj>
+      </w:sdtPr>
+      <w:sdtEndPr>
+        <w:rPr>
+          <w:rFonts w:eastAsiaTheme="minorEastAsia" w:cstheme="minorBidi"/>
+          <w:noProof/>
+          <w:color w:val="auto"/>
+          <w:kern w:val="2"/>
+          <w:sz w:val="28"/>
+          <w:szCs w:val="28"/>
+          <w:lang w:eastAsia="zh-TW"/>
+        </w:rPr>
+      </w:sdtEndPr>
+      <w:sdtContent>
+        <w:p>
+          <w:pPr>
+            <w:pStyle w:val="Heading1"/>
+            <w:rPr>
+              <w:rStyle w:val="Heading1Char"/>
+              <w:b/>
+              <w:bCs/>
+              <w:sz w:val="44"/>
+              <w:szCs w:val="44"/>
+            </w:rPr>
+          </w:pPr>
+          <w:r>
+            <w:rPr>
+              <w:rStyle w:val="Heading1Char"/>
+              <w:b/>
+              <w:bCs/>
+            </w:rPr>
+            <w:t>Contents</w:t>
+          </w:r>
+          <w:bookmarkEnd w:id="0"/>
+        </w:p>
+        <w:p>
+          <w:pPr>
+            <w:pStyle w:val="TOC1"/>
+            <w:tabs>
+              <w:tab w:val="right" w:leader="dot" w:pos="9350"/>
+            </w:tabs>
+            <w:rPr>
+              <w:noProof/>
+              <w:kern w:val="0"/>
+              <w:sz w:val="22"/>
+              <w:lang w:val="en-CA"/>
+            </w:rPr>
+          </w:pPr>
+          <w:r>
+            <w:rPr>
+              <w:sz w:val="36"/>
+              <w:szCs w:val="36"/>
+            </w:rPr>
+            <w:fldChar w:fldCharType="begin"/>
+          </w:r>
+          <w:r>
+            <w:rPr>
+              <w:sz w:val="36"/>
+              <w:szCs w:val="36"/>
+            </w:rPr>
+            <w:instrText xml:space="preserve"> TOC \o "1-3" \h \z \u </w:instrText>
+          </w:r>
+          <w:r>
+            <w:rPr>
+              <w:sz w:val="36"/>
+              <w:szCs w:val="36"/>
+            </w:rPr>
+            <w:fldChar w:fldCharType="separate"/>
+          </w:r>
+          <w:hyperlink w:anchor="_Toc97299534" w:history="1">
+            <w:r>
+              <w:rPr>
+                <w:rStyle w:val="Hyperlink"/>
+                <w:noProof/>
+              </w:rPr>
+              <w:t>Contents</w:t>
+            </w:r>
+            <w:r>
+              <w:rPr>
+                <w:noProof/>
+                <w:webHidden/>
+              </w:rPr>
+              <w:tab/>
+            </w:r>
+            <w:r>
+              <w:rPr>
+                <w:noProof/>
+                <w:webHidden/>
+              </w:rPr>
+              <w:fldChar w:fldCharType="begin"/>
+            </w:r>
+            <w:r>
+              <w:rPr>
+                <w:noProof/>
+                <w:webHidden/>
+              </w:rPr>
+              <w:instrText xml:space="preserve"> PAGEREF _Toc97299534 \h </w:instrText>
+            </w:r>
+            <w:r>
+              <w:rPr>
+                <w:noProof/>
+                <w:webHidden/>
+              </w:rPr>
+            </w:r>
+            <w:r>
+              <w:rPr>
+                <w:noProof/>
+                <w:webHidden/>
+              </w:rPr>
+              <w:fldChar w:fldCharType="separate"/>
+            </w:r>
+            <w:r>
+              <w:rPr>
+                <w:noProof/>
+                <w:webHidden/>
+              </w:rPr>
+              <w:t>1</w:t>
+            </w:r>
+            <w:r>
+              <w:rPr>
+                <w:noProof/>
+                <w:webHidden/>
+              </w:rPr>
+              <w:fldChar w:fldCharType="end"/>
+            </w:r>
+          </w:hyperlink>
+        </w:p>
+        <w:p>
+          <w:pPr>
+            <w:pStyle w:val="TOC1"/>
+            <w:tabs>
+              <w:tab w:val="left" w:pos="440"/>
+              <w:tab w:val="right" w:leader="dot" w:pos="9350"/>
+            </w:tabs>
+            <w:rPr>
+              <w:noProof/>
+              <w:kern w:val="0"/>
+              <w:sz w:val="22"/>
+              <w:lang w:val="en-CA"/>
+            </w:rPr>
+          </w:pPr>
+          <w:hyperlink w:anchor="_Toc97299535" w:history="1">
+            <w:r>
+              <w:rPr>
+                <w:rStyle w:val="Hyperlink"/>
+                <w:noProof/>
+              </w:rPr>
+              <w:t>I.</w:t>
+            </w:r>
+            <w:r>
+              <w:rPr>
+                <w:noProof/>
+                <w:kern w:val="0"/>
+                <w:sz w:val="22"/>
+                <w:lang w:val="en-CA"/>
+              </w:rPr>
+              <w:tab/>
+            </w:r>
+            <w:r>
+              <w:rPr>
+                <w:rStyle w:val="Hyperlink"/>
+                <w:noProof/>
+              </w:rPr>
+              <w:t>Introduction</w:t>
+            </w:r>
+            <w:r>
+              <w:rPr>
+                <w:noProof/>
+                <w:webHidden/>
+              </w:rPr>
+              <w:tab/>
+            </w:r>
+            <w:r>
+              <w:rPr>
+                <w:noProof/>
+                <w:webHidden/>
+              </w:rPr>
+              <w:fldChar w:fldCharType="begin"/>
+            </w:r>
+            <w:r>
+              <w:rPr>
+                <w:noProof/>
+                <w:webHidden/>
+              </w:rPr>
+              <w:instrText xml:space="preserve"> PAGEREF _Toc97299535 \h </w:instrText>
+            </w:r>
+            <w:r>
+              <w:rPr>
+                <w:noProof/>
+                <w:webHidden/>
+              </w:rPr>
+            </w:r>
+            <w:r>
+              <w:rPr>
+                <w:noProof/>
+                <w:webHidden/>
+              </w:rPr>
+              <w:fldChar w:fldCharType="separate"/>
+            </w:r>
+            <w:r>
+              <w:rPr>
+                <w:noProof/>
+                <w:webHidden/>
+              </w:rPr>
+              <w:t>3</w:t>
+            </w:r>
+            <w:r>
+              <w:rPr>
+                <w:noProof/>
+                <w:webHidden/>
+              </w:rPr>
+              <w:fldChar w:fldCharType="end"/>
+            </w:r>
+          </w:hyperlink>
+        </w:p>
+        <w:p>
+          <w:pPr>
+            <w:rPr>
+              <w:sz w:val="28"/>
+              <w:szCs w:val="28"/>
+            </w:rPr>
+          </w:pPr>
+          <w:r>
+            <w:rPr>
+              <w:b/>
+              <w:bCs/>
+              <w:noProof/>
+              <w:sz w:val="36"/>
+              <w:szCs w:val="36"/>
+            </w:rPr>
+            <w:fldChar w:fldCharType="end"/>
+          </w:r>
+        </w:p>
+      </w:sdtContent>
+    </w:sdt>
     <w:p/>
+    <w:p>
+      <w:r>
+        <w:br w:type="page"/>
+      </w:r>
+    </w:p>
+    <w:p>
+      <w:pPr>
+        <w:pStyle w:val="Heading1"/>
+        <w:ind w:left="0"/>
+      </w:pPr>
+      <w:bookmarkStart w:id="1" w:name="_Toc97299535"/>
+      <w:r>
+        <w:lastRenderedPageBreak/>
+        <w:t xml:space="preserve">1. </w:t>
+      </w:r>
+      <w:r>
+        <w:t>Introduction</w:t>
+      </w:r>
+      <w:bookmarkEnd w:id="1"/>
+    </w:p>
+    <w:p>
+      <w:pPr>
+        <w:pStyle w:val="Heading2"/>
+        <w:ind w:firstLine="360"/>
+      </w:pPr>
+      <w:r>
+        <w:t>1.1 Project Overview</w:t>
+      </w:r>
+    </w:p>
+    <w:p>
+      <w:pPr>
+        <w:pStyle w:val="Body"/>
+      </w:pPr>
+      <w:r>
+        <w:t xml:space="preserve">This document presents a detail description of the </w:t>
+      </w:r>
+      <w:r>
+        <w:t>Course Enrollment WinApp</w:t>
+      </w:r>
+      <w:r>
+        <w:t xml:space="preserve">. It will explain the purpose and features of the </w:t>
+      </w:r>
+      <w:r>
+        <w:t>application</w:t>
+      </w:r>
+      <w:r>
+        <w:t>, the interfaces</w:t>
+      </w:r>
+      <w:r>
+        <w:t xml:space="preserve"> and</w:t>
+      </w:r>
+      <w:r>
+        <w:t xml:space="preserve"> what </w:t>
+      </w:r>
+      <w:r>
+        <w:t>this app</w:t>
+      </w:r>
+      <w:r>
+        <w:t xml:space="preserve"> will do, the constraints under which it must operate and how </w:t>
+      </w:r>
+      <w:r>
+        <w:t>Course Enrollment WinApp</w:t>
+      </w:r>
+      <w:r>
+        <w:t xml:space="preserve"> </w:t>
+      </w:r>
+      <w:r>
+        <w:t xml:space="preserve">will react to external stimuli. This document is intended for both the stakeholders and the developers of the </w:t>
+      </w:r>
+      <w:r>
+        <w:t>Course Enrollment WinApp</w:t>
+      </w:r>
+      <w:r>
+        <w:t xml:space="preserve"> </w:t>
+      </w:r>
+      <w:r>
+        <w:t xml:space="preserve">and will be proposed to our course instructor </w:t>
+      </w:r>
+      <w:r>
+        <w:t>George</w:t>
+      </w:r>
+      <w:r>
+        <w:t xml:space="preserve"> for its approval.</w:t>
+      </w:r>
+    </w:p>
+    <w:p>
+      <w:pPr>
+        <w:pStyle w:val="Heading2"/>
+        <w:spacing w:line="480" w:lineRule="auto"/>
+        <w:ind w:firstLine="360"/>
+        <w:rPr>
+          <w:lang w:eastAsia="en-CA"/>
+        </w:rPr>
+      </w:pPr>
+      <w:r>
+        <w:t xml:space="preserve">1.2 </w:t>
+      </w:r>
+      <w:bookmarkStart w:id="2" w:name="_Toc83045941"/>
+      <w:r>
+        <w:rPr>
+          <w:lang w:eastAsia="en-CA"/>
+        </w:rPr>
+        <w:t xml:space="preserve">Project </w:t>
+      </w:r>
+      <w:r>
+        <w:rPr>
+          <w:lang w:eastAsia="en-CA"/>
+        </w:rPr>
+        <w:t>Goals and Objectives</w:t>
+      </w:r>
+      <w:bookmarkEnd w:id="2"/>
+    </w:p>
+    <w:p>
+      <w:pPr>
+        <w:pStyle w:val="Body"/>
+        <w:rPr>
+          <w:lang w:eastAsia="en-CA"/>
+        </w:rPr>
+      </w:pPr>
+      <w:r>
+        <w:rPr>
+          <w:lang w:eastAsia="en-CA"/>
+        </w:rPr>
+        <w:t xml:space="preserve">In this project, our team want to create a </w:t>
+      </w:r>
+      <w:r>
+        <w:rPr>
+          <w:lang w:eastAsia="en-CA"/>
+        </w:rPr>
+        <w:t>windows</w:t>
+      </w:r>
+      <w:r>
+        <w:rPr>
+          <w:lang w:eastAsia="en-CA"/>
+        </w:rPr>
+        <w:t xml:space="preserve"> application named </w:t>
+      </w:r>
+      <w:r>
+        <w:rPr>
+          <w:lang w:eastAsia="en-CA"/>
+        </w:rPr>
+        <w:t>Course Enrollment</w:t>
+      </w:r>
+      <w:r>
+        <w:rPr>
+          <w:lang w:eastAsia="en-CA"/>
+        </w:rPr>
+        <w:t xml:space="preserve">. </w:t>
+      </w:r>
+      <w:r>
+        <w:rPr>
+          <w:lang w:eastAsia="en-CA"/>
+        </w:rPr>
+        <w:t>Course Enrollment</w:t>
+      </w:r>
+      <w:r>
+        <w:rPr>
+          <w:lang w:eastAsia="en-CA"/>
+        </w:rPr>
+        <w:t xml:space="preserve"> will be designed to helps users to manage their </w:t>
+      </w:r>
+      <w:r>
+        <w:rPr>
+          <w:lang w:eastAsia="en-CA"/>
+        </w:rPr>
+        <w:t>class, course, and view their validity of course next term</w:t>
+      </w:r>
+      <w:r>
+        <w:rPr>
+          <w:lang w:eastAsia="en-CA"/>
+        </w:rPr>
+        <w:t xml:space="preserve">. Users can easily </w:t>
+      </w:r>
+      <w:r>
+        <w:rPr>
+          <w:lang w:eastAsia="en-CA"/>
+        </w:rPr>
+        <w:t xml:space="preserve">manage the student </w:t>
+      </w:r>
+      <w:r>
+        <w:rPr>
+          <w:lang w:eastAsia="en-CA"/>
+        </w:rPr>
+        <w:t>and courses. Moreover, user can easily view how many course the student can take</w:t>
+      </w:r>
+      <w:r>
+        <w:rPr>
+          <w:lang w:eastAsia="en-CA"/>
+        </w:rPr>
+        <w:t xml:space="preserve">. </w:t>
+      </w:r>
+    </w:p>
+    <w:p>
+      <w:pPr>
+        <w:pStyle w:val="Body"/>
+        <w:rPr>
+          <w:lang w:eastAsia="en-CA"/>
+        </w:rPr>
+      </w:pPr>
+      <w:r>
+        <w:rPr>
+          <w:lang w:eastAsia="en-CA"/>
+        </w:rPr>
+        <w:t>There are other project management applications in the market, but most of them demand a heavy monetary subscription</w:t>
+      </w:r>
+      <w:r>
+        <w:rPr>
+          <w:lang w:eastAsia="en-CA"/>
+        </w:rPr>
+        <w:t xml:space="preserve">. </w:t>
+      </w:r>
+      <w:r>
+        <w:rPr>
+          <w:lang w:eastAsia="en-CA"/>
+        </w:rPr>
+        <w:t>We want to make our project management application free</w:t>
+      </w:r>
+      <w:r>
+        <w:rPr>
+          <w:lang w:eastAsia="en-CA"/>
+        </w:rPr>
+        <w:t xml:space="preserve"> and </w:t>
+      </w:r>
+      <w:r>
+        <w:rPr>
+          <w:lang w:eastAsia="en-CA"/>
+        </w:rPr>
+        <w:t>friendly</w:t>
+      </w:r>
+      <w:r>
+        <w:rPr>
+          <w:lang w:eastAsia="en-CA"/>
+        </w:rPr>
+        <w:t xml:space="preserve"> to our users</w:t>
+      </w:r>
+      <w:r>
+        <w:rPr>
+          <w:lang w:eastAsia="en-CA"/>
+        </w:rPr>
+        <w:t>.</w:t>
+      </w:r>
+    </w:p>
+    <w:p>
+      <w:pPr>
+        <w:pStyle w:val="Body"/>
+      </w:pPr>
+    </w:p>
+    <w:p>
+      <w:pPr>
+        <w:pStyle w:val="Heading1"/>
+        <w:ind w:left="0"/>
+      </w:pPr>
+      <w:r>
+        <w:t>2. General Design Constraints</w:t>
+      </w:r>
+    </w:p>
+    <w:p>
+      <w:pPr>
+        <w:pStyle w:val="Heading2"/>
+        <w:ind w:firstLine="360"/>
+      </w:pPr>
+      <w:r>
+        <w:t xml:space="preserve">2.1 </w:t>
+      </w:r>
+      <w:r>
+        <w:t>Software Environment</w:t>
+      </w:r>
+    </w:p>
+    <w:p>
+      <w:pPr>
+        <w:pStyle w:val="Body"/>
+        <w:rPr>
+          <w:lang w:eastAsia="en-CA"/>
+        </w:rPr>
+      </w:pPr>
+      <w:r>
+        <w:rPr>
+          <w:lang w:eastAsia="en-CA"/>
+        </w:rPr>
+        <w:t>We</w:t>
+      </w:r>
+      <w:r>
+        <w:rPr>
+          <w:lang w:eastAsia="en-CA"/>
+        </w:rPr>
+        <w:t xml:space="preserve"> will use the </w:t>
+      </w:r>
+      <w:r>
+        <w:rPr>
+          <w:lang w:eastAsia="en-CA"/>
+        </w:rPr>
+        <w:t>Visual Studio 2019</w:t>
+      </w:r>
+      <w:r>
+        <w:rPr>
+          <w:lang w:eastAsia="en-CA"/>
+        </w:rPr>
+        <w:t xml:space="preserve"> to develop the application for this project. We aim to design our </w:t>
+      </w:r>
+      <w:r>
+        <w:t>Course Enrollment WinApp</w:t>
+      </w:r>
+      <w:r>
+        <w:rPr>
+          <w:lang w:eastAsia="en-CA"/>
+        </w:rPr>
+        <w:t xml:space="preserve"> </w:t>
+      </w:r>
+      <w:r>
+        <w:rPr>
+          <w:lang w:eastAsia="en-CA"/>
+        </w:rPr>
+        <w:t>by using WinUI and</w:t>
+      </w:r>
+      <w:r>
+        <w:rPr>
+          <w:lang w:eastAsia="en-CA"/>
+        </w:rPr>
+        <w:t xml:space="preserve"> </w:t>
+      </w:r>
+      <w:r>
+        <w:rPr>
+          <w:lang w:eastAsia="en-CA"/>
+        </w:rPr>
+        <w:t>run</w:t>
+      </w:r>
+      <w:r>
+        <w:rPr>
+          <w:lang w:eastAsia="en-CA"/>
+        </w:rPr>
+        <w:t>-on</w:t>
+      </w:r>
+      <w:r>
+        <w:rPr>
+          <w:lang w:eastAsia="en-CA"/>
+        </w:rPr>
+        <w:t xml:space="preserve"> Window device</w:t>
+      </w:r>
+      <w:r>
+        <w:rPr>
+          <w:lang w:eastAsia="en-CA"/>
+        </w:rPr>
+        <w:t xml:space="preserve">. </w:t>
+      </w:r>
+    </w:p>
+    <w:p>
+      <w:pPr>
+        <w:pStyle w:val="Heading2"/>
+        <w:ind w:firstLine="360"/>
+      </w:pPr>
+      <w:r>
+        <w:t>2.2 User Need</w:t>
+      </w:r>
+    </w:p>
+    <w:p>
+      <w:pPr>
+        <w:rPr>
+          <w:lang w:eastAsia="en-US"/>
+        </w:rPr>
+      </w:pPr>
+      <w:r>
+        <w:rPr>
+          <w:lang w:eastAsia="en-US"/>
+        </w:rPr>
+        <w:tab/>
+      </w:r>
+      <w:r>
+        <w:rPr>
+          <w:lang w:eastAsia="en-US"/>
+        </w:rPr>
+        <w:t>Users</w:t>
+      </w:r>
+      <w:r>
+        <w:rPr>
+          <w:lang w:eastAsia="en-US"/>
+        </w:rPr>
+        <w:t xml:space="preserve"> need an application that can add students, courses</w:t>
+      </w:r>
+      <w:r>
+        <w:rPr>
+          <w:lang w:eastAsia="en-US"/>
+        </w:rPr>
+        <w:t xml:space="preserve"> and manage student to add the proper course. For courses, some courses have prerequisites to sign up. For student, some student needs different courses to choose after first semester.</w:t>
+      </w:r>
+    </w:p>
+    <w:p>
+      <w:pPr>
+        <w:pStyle w:val="Heading1"/>
+        <w:ind w:left="0"/>
+      </w:pPr>
+      <w:r>
+        <w:lastRenderedPageBreak/>
+        <w:t>3</w:t>
+      </w:r>
+      <w:r>
+        <w:t>.</w:t>
+      </w:r>
+      <w:r>
+        <w:t xml:space="preserve"> </w:t>
+      </w:r>
+      <w:r>
+        <w:t>Non-functional Requirement</w:t>
+      </w:r>
+      <w:r>
+        <w:tab/>
+      </w:r>
+    </w:p>
+    <w:p>
+      <w:pPr>
+        <w:pStyle w:val="Heading2"/>
+        <w:ind w:firstLine="480"/>
+      </w:pPr>
+      <w:r>
+        <w:t>3.1 Operational Requirements</w:t>
+      </w:r>
+      <w:r>
+        <w:tab/>
+      </w:r>
+    </w:p>
+    <w:p>
+      <w:pPr>
+        <w:rPr>
+          <w:lang w:eastAsia="en-US"/>
+        </w:rPr>
+      </w:pPr>
+      <w:r>
+        <w:rPr>
+          <w:lang w:eastAsia="en-US"/>
+        </w:rPr>
+        <w:tab/>
+        <w:t xml:space="preserve">The application will run </w:t>
+      </w:r>
+      <w:r>
+        <w:rPr>
+          <w:lang w:eastAsia="en-US"/>
+        </w:rPr>
+        <w:t>simple, there won’t be any login just launch the app then will start it.</w:t>
+      </w:r>
+      <w:r>
+        <w:rPr>
+          <w:lang w:eastAsia="en-US"/>
+        </w:rPr>
+        <w:t xml:space="preserve"> </w:t>
+      </w:r>
+    </w:p>
+    <w:p>
+      <w:pPr>
+        <w:rPr>
+          <w:lang w:eastAsia="en-US"/>
+        </w:rPr>
+      </w:pPr>
+      <w:r>
+        <w:rPr>
+          <w:lang w:eastAsia="en-US"/>
+        </w:rPr>
+        <w:tab/>
+        <w:t>This application will need internet access at minimum 3G speed</w:t>
+      </w:r>
+      <w:r>
+        <w:rPr>
+          <w:lang w:eastAsia="en-US"/>
+        </w:rPr>
+        <w:t xml:space="preserve"> to save the data</w:t>
+      </w:r>
+      <w:r>
+        <w:rPr>
+          <w:lang w:eastAsia="en-US"/>
+        </w:rPr>
+        <w:t>.</w:t>
+      </w:r>
+    </w:p>
+    <w:p>
+      <w:pPr>
+        <w:rPr>
+          <w:lang w:eastAsia="en-US"/>
+        </w:rPr>
+      </w:pPr>
+      <w:r>
+        <w:rPr>
+          <w:lang w:eastAsia="en-US"/>
+        </w:rPr>
+        <w:tab/>
+      </w:r>
+      <w:r>
+        <w:rPr>
+          <w:lang w:eastAsia="en-US"/>
+        </w:rPr>
+        <w:t>Overall, this app will</w:t>
+      </w:r>
+      <w:r>
+        <w:rPr>
+          <w:lang w:eastAsia="en-US"/>
+        </w:rPr>
+        <w:t xml:space="preserve"> be easy as most users are already familiar with </w:t>
+      </w:r>
+      <w:r>
+        <w:rPr>
+          <w:lang w:eastAsia="en-US"/>
+        </w:rPr>
+        <w:t>management systems</w:t>
+      </w:r>
+      <w:r>
+        <w:rPr>
+          <w:lang w:eastAsia="en-US"/>
+        </w:rPr>
+        <w:t>.</w:t>
+      </w:r>
+    </w:p>
+    <w:p>
+      <w:pPr>
+        <w:pStyle w:val="Heading2"/>
+        <w:ind w:firstLine="480"/>
+      </w:pPr>
+      <w:r>
+        <w:t>3.2 Performance Requirements</w:t>
+      </w:r>
+      <w:r>
+        <w:tab/>
+      </w:r>
+    </w:p>
+    <w:p>
+      <w:pPr>
+        <w:rPr>
+          <w:lang w:eastAsia="en-US"/>
+        </w:rPr>
+      </w:pPr>
+      <w:r>
+        <w:rPr>
+          <w:lang w:eastAsia="en-US"/>
+        </w:rPr>
+        <w:tab/>
+      </w:r>
+      <w:r>
+        <w:rPr>
+          <w:lang w:eastAsia="en-US"/>
+        </w:rPr>
+        <w:tab/>
+      </w:r>
+      <w:r>
+        <w:rPr>
+          <w:lang w:eastAsia="en-US"/>
+        </w:rPr>
+        <w:t>1.</w:t>
+      </w:r>
+      <w:r>
+        <w:rPr>
+          <w:lang w:eastAsia="en-US"/>
+        </w:rPr>
+        <w:tab/>
+        <w:t>Users will be able to access their account 99% of the time without failure.</w:t>
+      </w:r>
+    </w:p>
+    <w:p>
+      <w:pPr>
+        <w:ind w:left="480" w:firstLine="480"/>
+        <w:rPr>
+          <w:lang w:eastAsia="en-US"/>
+        </w:rPr>
+      </w:pPr>
+      <w:r>
+        <w:rPr>
+          <w:lang w:eastAsia="en-US"/>
+        </w:rPr>
+        <w:t>2.</w:t>
+      </w:r>
+      <w:r>
+        <w:rPr>
+          <w:lang w:eastAsia="en-US"/>
+        </w:rPr>
+        <w:tab/>
+        <w:t>For better use of this application, it will be recommended that users should try to use it solo at first (by assigning tasks to themselves) than working in a group.</w:t>
+      </w:r>
+    </w:p>
+    <w:p>
+      <w:pPr>
+        <w:ind w:left="480" w:firstLine="480"/>
+        <w:rPr>
+          <w:lang w:eastAsia="en-US"/>
+        </w:rPr>
+      </w:pPr>
+      <w:r>
+        <w:rPr>
+          <w:lang w:eastAsia="en-US"/>
+        </w:rPr>
+        <w:t>3.</w:t>
+      </w:r>
+      <w:r>
+        <w:rPr>
+          <w:lang w:eastAsia="en-US"/>
+        </w:rPr>
+        <w:tab/>
+        <w:t>The application is user friendly and can be used by different aged groups for different tasks.</w:t>
+      </w:r>
+    </w:p>
+    <w:p>
+      <w:pPr>
+        <w:rPr>
+          <w:lang w:eastAsia="en-US"/>
+        </w:rPr>
+      </w:pPr>
+      <w:r>
+        <w:rPr>
+          <w:lang w:eastAsia="en-US"/>
+        </w:rPr>
+        <w:t xml:space="preserve"> </w:t>
+      </w:r>
+    </w:p>
+    <w:p>
+      <w:pPr>
+        <w:pStyle w:val="Heading1"/>
+        <w:ind w:left="0"/>
+      </w:pPr>
+      <w:r>
+        <w:t>4</w:t>
+      </w:r>
+      <w:r>
+        <w:t>.</w:t>
+      </w:r>
+      <w:r>
+        <w:t xml:space="preserve"> </w:t>
+      </w:r>
+      <w:r>
+        <w:t>Functional</w:t>
+      </w:r>
+      <w:r>
+        <w:t xml:space="preserve"> </w:t>
+      </w:r>
+      <w:r>
+        <w:t>Requirement</w:t>
+      </w:r>
+      <w:r>
+        <w:tab/>
+      </w:r>
+      <w:r>
+        <w:tab/>
+      </w:r>
+    </w:p>
+    <w:p>
+      <w:pPr>
+        <w:pStyle w:val="Heading2"/>
+        <w:ind w:firstLine="480"/>
+      </w:pPr>
+      <w:r>
+        <w:t>4.1 Application Overview</w:t>
+      </w:r>
+    </w:p>
+    <w:p>
+      <w:pPr>
+        <w:pStyle w:val="ListParagraph"/>
+        <w:numPr>
+          <w:ilvl w:val="0"/>
+          <w:numId w:val="4"/>
+        </w:numPr>
+        <w:rPr>
+          <w:lang w:eastAsia="en-US"/>
+        </w:rPr>
+      </w:pPr>
+      <w:r>
+        <w:rPr>
+          <w:lang w:eastAsia="en-US"/>
+        </w:rPr>
+        <w:t>User can add student</w:t>
+      </w:r>
+    </w:p>
+    <w:p>
+      <w:pPr>
+        <w:pStyle w:val="ListParagraph"/>
+        <w:numPr>
+          <w:ilvl w:val="0"/>
+          <w:numId w:val="4"/>
+        </w:numPr>
+        <w:rPr>
+          <w:lang w:eastAsia="en-US"/>
+        </w:rPr>
+      </w:pPr>
+      <w:r>
+        <w:rPr>
+          <w:lang w:eastAsia="en-US"/>
+        </w:rPr>
+        <w:t>User can add course</w:t>
+      </w:r>
+    </w:p>
+    <w:p>
+      <w:pPr>
+        <w:pStyle w:val="ListParagraph"/>
+        <w:numPr>
+          <w:ilvl w:val="0"/>
+          <w:numId w:val="4"/>
+        </w:numPr>
+        <w:rPr>
+          <w:lang w:eastAsia="en-US"/>
+        </w:rPr>
+      </w:pPr>
+      <w:r>
+        <w:rPr>
+          <w:lang w:eastAsia="en-US"/>
+        </w:rPr>
+        <w:t>User can find student by name</w:t>
+      </w:r>
+    </w:p>
+    <w:p>
+      <w:pPr>
+        <w:pStyle w:val="ListParagraph"/>
+        <w:numPr>
+          <w:ilvl w:val="0"/>
+          <w:numId w:val="4"/>
+        </w:numPr>
+        <w:rPr>
+          <w:lang w:eastAsia="en-US"/>
+        </w:rPr>
+      </w:pPr>
+      <w:r>
+        <w:rPr>
+          <w:lang w:eastAsia="en-US"/>
+        </w:rPr>
+        <w:t>User can manage student’s scores for each course</w:t>
+      </w:r>
+    </w:p>
+    <w:p>
+      <w:pPr>
+        <w:pStyle w:val="ListParagraph"/>
+        <w:numPr>
+          <w:ilvl w:val="0"/>
+          <w:numId w:val="4"/>
+        </w:numPr>
+        <w:rPr>
+          <w:lang w:eastAsia="en-US"/>
+        </w:rPr>
+      </w:pPr>
+      <w:r>
+        <w:rPr>
+          <w:lang w:eastAsia="en-US"/>
+        </w:rPr>
+        <w:t>User can manage course’s requirement</w:t>
+      </w:r>
+    </w:p>
+    <w:p>
+      <w:pPr>
+        <w:pStyle w:val="ListParagraph"/>
+        <w:numPr>
+          <w:ilvl w:val="0"/>
+          <w:numId w:val="4"/>
+        </w:numPr>
+        <w:rPr>
+          <w:lang w:eastAsia="en-US"/>
+        </w:rPr>
+      </w:pPr>
+      <w:r>
+        <w:rPr>
+          <w:lang w:eastAsia="en-US"/>
+        </w:rPr>
+        <w:t>User can add courses prerequisite.</w:t>
+      </w:r>
+    </w:p>
+    <w:p>
+      <w:pPr>
+        <w:rPr>
+          <w:lang w:eastAsia="en-US"/>
+        </w:rPr>
+      </w:pPr>
+      <w:r>
+        <w:rPr>
+          <w:noProof/>
+          <w:lang w:eastAsia="en-US"/>
+        </w:rPr>
+        <w:lastRenderedPageBreak/>
+        <w:drawing>
+          <wp:inline distT="0" distB="0" distL="0" distR="0" wp14:anchorId="344D4FA1" wp14:editId="6E2034D7">
+            <wp:extent cx="4067175" cy="3148099"/>
+            <wp:effectExtent l="0" t="0" r="0" b="0"/>
+            <wp:docPr id="1" name="Picture 1"/>
+            <wp:cNvGraphicFramePr>
+              <a:graphicFrameLocks xmlns:a="http://schemas.openxmlformats.org/drawingml/2006/main" noChangeAspect="1"/>
+            </wp:cNvGraphicFramePr>
+            <a:graphic xmlns:a="http://schemas.openxmlformats.org/drawingml/2006/main">
+              <a:graphicData uri="http://schemas.openxmlformats.org/drawingml/2006/picture">
+                <pic:pic xmlns:pic="http://schemas.openxmlformats.org/drawingml/2006/picture">
+                  <pic:nvPicPr>
+                    <pic:cNvPr id="0" name="Picture 1"/>
+                    <pic:cNvPicPr>
+                      <a:picLocks noChangeAspect="1" noChangeArrowheads="1"/>
+                    </pic:cNvPicPr>
+                  </pic:nvPicPr>
+                  <pic:blipFill rotWithShape="1">
+                    <a:blip r:embed="rId8">
+                      <a:extLst>
+                        <a:ext uri="{28A0092B-C50C-407E-A947-70E740481C1C}">
+                          <a14:useLocalDpi xmlns:a14="http://schemas.microsoft.com/office/drawing/2010/main" val="0"/>
+                        </a:ext>
+                      </a:extLst>
+                    </a:blip>
+                    <a:srcRect l="44152" t="28039" r="710" b="2063"/>
+                    <a:stretch/>
+                  </pic:blipFill>
+                  <pic:spPr bwMode="auto">
+                    <a:xfrm>
+                      <a:off x="0" y="0"/>
+                      <a:ext cx="4098045" cy="3171993"/>
+                    </a:xfrm>
+                    <a:prstGeom prst="rect">
+                      <a:avLst/>
+                    </a:prstGeom>
+                    <a:noFill/>
+                    <a:ln>
+                      <a:noFill/>
+                    </a:ln>
+                    <a:extLst>
+                      <a:ext uri="{53640926-AAD7-44D8-BBD7-CCE9431645EC}">
+                        <a14:shadowObscured xmlns:a14="http://schemas.microsoft.com/office/drawing/2010/main"/>
+                      </a:ext>
+                    </a:extLst>
+                  </pic:spPr>
+                </pic:pic>
+              </a:graphicData>
+            </a:graphic>
+          </wp:inline>
+        </w:drawing>
+      </w:r>
+    </w:p>
     <w:sectPr>
+      <w:headerReference w:type="default" r:id="rId9"/>
+      <w:footerReference w:type="default" r:id="rId10"/>
       <w:pgSz w:w="12240" w:h="15840"/>
       <w:pgMar w:top="1440" w:right="1440" w:bottom="1440" w:left="1440" w:header="720" w:footer="720" w:gutter="0"/>
       <w:cols w:space="720"/>
@@ -11,6 +1372,531 @@
     </w:sectPr>
   </w:body>
 </w:document>
+</file>
+
+<file path=word/endnotes.xml><?xml version="1.0" encoding="utf-8"?>
+<w:endnotes xmlns:wpc="http://schemas.microsoft.com/office/word/2010/wordprocessingCanvas" xmlns:cx="http://schemas.microsoft.com/office/drawing/2014/chartex" xmlns:cx1="http://schemas.microsoft.com/office/drawing/2015/9/8/chartex" xmlns:cx2="http://schemas.microsoft.com/office/drawing/2015/10/21/chartex" xmlns:cx3="http://schemas.microsoft.com/office/drawing/2016/5/9/chartex" xmlns:cx4="http://schemas.microsoft.com/office/drawing/2016/5/10/chartex" xmlns:cx5="http://schemas.microsoft.com/office/drawing/2016/5/11/chartex" xmlns:cx6="http://schemas.microsoft.com/office/drawing/2016/5/12/chartex" xmlns:cx7="http://schemas.microsoft.com/office/drawing/2016/5/13/chartex" xmlns:cx8="http://schemas.microsoft.com/office/drawing/2016/5/14/chartex" xmlns:mc="http://schemas.openxmlformats.org/markup-compatibility/2006" xmlns:aink="http://schemas.microsoft.com/office/drawing/2016/ink" xmlns:am3d="http://schemas.microsoft.com/office/drawing/2017/model3d" xmlns:o="urn:schemas-microsoft-com:office:office" xmlns:r="http://schemas.openxmlformats.org/officeDocument/2006/relationships" xmlns:m="http://schemas.openxmlformats.org/officeDocument/2006/math" xmlns:v="urn:schemas-microsoft-com:vml" xmlns:wp14="http://schemas.microsoft.com/office/word/2010/wordprocessingDrawing" xmlns:wp="http://schemas.openxmlformats.org/drawingml/2006/wordprocessingDrawing" xmlns:w10="urn:schemas-microsoft-com:office:word" xmlns:w="http://schemas.openxmlformats.org/wordprocessingml/2006/main" xmlns:w14="http://schemas.microsoft.com/office/word/2010/wordml" xmlns:w15="http://schemas.microsoft.com/office/word/2012/wordml" xmlns:w16cex="http://schemas.microsoft.com/office/word/2018/wordml/cex" xmlns:w16cid="http://schemas.microsoft.com/office/word/2016/wordml/cid" xmlns:w16="http://schemas.microsoft.com/office/word/2018/wordml" xmlns:w16sdtdh="http://schemas.microsoft.com/office/word/2020/wordml/sdtdatahash" xmlns:w16se="http://schemas.microsoft.com/office/word/2015/wordml/symex" xmlns:wpg="http://schemas.microsoft.com/office/word/2010/wordprocessingGroup" xmlns:wpi="http://schemas.microsoft.com/office/word/2010/wordprocessingInk" xmlns:wne="http://schemas.microsoft.com/office/word/2006/wordml" xmlns:wps="http://schemas.microsoft.com/office/word/2010/wordprocessingShape" mc:Ignorable="w14 w15 w16se w16cid w16 w16cex w16sdtdh wp14">
+  <w:endnote w:type="separator" w:id="-1">
+    <w:p>
+      <w:r>
+        <w:separator/>
+      </w:r>
+    </w:p>
+  </w:endnote>
+  <w:endnote w:type="continuationSeparator" w:id="0">
+    <w:p>
+      <w:r>
+        <w:continuationSeparator/>
+      </w:r>
+    </w:p>
+  </w:endnote>
+</w:endnotes>
+</file>
+
+<file path=word/footer1.xml><?xml version="1.0" encoding="utf-8"?>
+<w:ftr xmlns:wpc="http://schemas.microsoft.com/office/word/2010/wordprocessingCanvas" xmlns:cx="http://schemas.microsoft.com/office/drawing/2014/chartex" xmlns:cx1="http://schemas.microsoft.com/office/drawing/2015/9/8/chartex" xmlns:cx2="http://schemas.microsoft.com/office/drawing/2015/10/21/chartex" xmlns:cx3="http://schemas.microsoft.com/office/drawing/2016/5/9/chartex" xmlns:cx4="http://schemas.microsoft.com/office/drawing/2016/5/10/chartex" xmlns:cx5="http://schemas.microsoft.com/office/drawing/2016/5/11/chartex" xmlns:cx6="http://schemas.microsoft.com/office/drawing/2016/5/12/chartex" xmlns:cx7="http://schemas.microsoft.com/office/drawing/2016/5/13/chartex" xmlns:cx8="http://schemas.microsoft.com/office/drawing/2016/5/14/chartex" xmlns:mc="http://schemas.openxmlformats.org/markup-compatibility/2006" xmlns:aink="http://schemas.microsoft.com/office/drawing/2016/ink" xmlns:am3d="http://schemas.microsoft.com/office/drawing/2017/model3d" xmlns:o="urn:schemas-microsoft-com:office:office" xmlns:r="http://schemas.openxmlformats.org/officeDocument/2006/relationships" xmlns:m="http://schemas.openxmlformats.org/officeDocument/2006/math" xmlns:v="urn:schemas-microsoft-com:vml" xmlns:wp14="http://schemas.microsoft.com/office/word/2010/wordprocessingDrawing" xmlns:wp="http://schemas.openxmlformats.org/drawingml/2006/wordprocessingDrawing" xmlns:w10="urn:schemas-microsoft-com:office:word" xmlns:w="http://schemas.openxmlformats.org/wordprocessingml/2006/main" xmlns:w14="http://schemas.microsoft.com/office/word/2010/wordml" xmlns:w15="http://schemas.microsoft.com/office/word/2012/wordml" xmlns:w16cex="http://schemas.microsoft.com/office/word/2018/wordml/cex" xmlns:w16cid="http://schemas.microsoft.com/office/word/2016/wordml/cid" xmlns:w16="http://schemas.microsoft.com/office/word/2018/wordml" xmlns:w16sdtdh="http://schemas.microsoft.com/office/word/2020/wordml/sdtdatahash" xmlns:w16se="http://schemas.microsoft.com/office/word/2015/wordml/symex" xmlns:wpg="http://schemas.microsoft.com/office/word/2010/wordprocessingGroup" xmlns:wpi="http://schemas.microsoft.com/office/word/2010/wordprocessingInk" xmlns:wne="http://schemas.microsoft.com/office/word/2006/wordml" xmlns:wps="http://schemas.microsoft.com/office/word/2010/wordprocessingShape" mc:Ignorable="w14 w15 w16se w16cid w16 w16cex w16sdtdh wp14">
+  <w:sdt>
+    <w:sdtPr>
+      <w:id w:val="-25092802"/>
+      <w:docPartObj>
+        <w:docPartGallery w:val="Page Numbers (Bottom of Page)"/>
+        <w:docPartUnique/>
+      </w:docPartObj>
+    </w:sdtPr>
+    <w:sdtEndPr>
+      <w:rPr>
+        <w:noProof/>
+      </w:rPr>
+    </w:sdtEndPr>
+    <w:sdtContent>
+      <w:p>
+        <w:pPr>
+          <w:pStyle w:val="Footer"/>
+          <w:jc w:val="right"/>
+        </w:pPr>
+        <w:r>
+          <w:fldChar w:fldCharType="begin"/>
+        </w:r>
+        <w:r>
+          <w:instrText xml:space="preserve"> PAGE   \* MERGEFORMAT </w:instrText>
+        </w:r>
+        <w:r>
+          <w:fldChar w:fldCharType="separate"/>
+        </w:r>
+        <w:r>
+          <w:rPr>
+            <w:noProof/>
+          </w:rPr>
+          <w:t>2</w:t>
+        </w:r>
+        <w:r>
+          <w:rPr>
+            <w:noProof/>
+          </w:rPr>
+          <w:fldChar w:fldCharType="end"/>
+        </w:r>
+      </w:p>
+    </w:sdtContent>
+  </w:sdt>
+  <w:p>
+    <w:pPr>
+      <w:pStyle w:val="Footer"/>
+    </w:pPr>
+  </w:p>
+</w:ftr>
+</file>
+
+<file path=word/footnotes.xml><?xml version="1.0" encoding="utf-8"?>
+<w:footnotes xmlns:wpc="http://schemas.microsoft.com/office/word/2010/wordprocessingCanvas" xmlns:cx="http://schemas.microsoft.com/office/drawing/2014/chartex" xmlns:cx1="http://schemas.microsoft.com/office/drawing/2015/9/8/chartex" xmlns:cx2="http://schemas.microsoft.com/office/drawing/2015/10/21/chartex" xmlns:cx3="http://schemas.microsoft.com/office/drawing/2016/5/9/chartex" xmlns:cx4="http://schemas.microsoft.com/office/drawing/2016/5/10/chartex" xmlns:cx5="http://schemas.microsoft.com/office/drawing/2016/5/11/chartex" xmlns:cx6="http://schemas.microsoft.com/office/drawing/2016/5/12/chartex" xmlns:cx7="http://schemas.microsoft.com/office/drawing/2016/5/13/chartex" xmlns:cx8="http://schemas.microsoft.com/office/drawing/2016/5/14/chartex" xmlns:mc="http://schemas.openxmlformats.org/markup-compatibility/2006" xmlns:aink="http://schemas.microsoft.com/office/drawing/2016/ink" xmlns:am3d="http://schemas.microsoft.com/office/drawing/2017/model3d" xmlns:o="urn:schemas-microsoft-com:office:office" xmlns:r="http://schemas.openxmlformats.org/officeDocument/2006/relationships" xmlns:m="http://schemas.openxmlformats.org/officeDocument/2006/math" xmlns:v="urn:schemas-microsoft-com:vml" xmlns:wp14="http://schemas.microsoft.com/office/word/2010/wordprocessingDrawing" xmlns:wp="http://schemas.openxmlformats.org/drawingml/2006/wordprocessingDrawing" xmlns:w10="urn:schemas-microsoft-com:office:word" xmlns:w="http://schemas.openxmlformats.org/wordprocessingml/2006/main" xmlns:w14="http://schemas.microsoft.com/office/word/2010/wordml" xmlns:w15="http://schemas.microsoft.com/office/word/2012/wordml" xmlns:w16cex="http://schemas.microsoft.com/office/word/2018/wordml/cex" xmlns:w16cid="http://schemas.microsoft.com/office/word/2016/wordml/cid" xmlns:w16="http://schemas.microsoft.com/office/word/2018/wordml" xmlns:w16sdtdh="http://schemas.microsoft.com/office/word/2020/wordml/sdtdatahash" xmlns:w16se="http://schemas.microsoft.com/office/word/2015/wordml/symex" xmlns:wpg="http://schemas.microsoft.com/office/word/2010/wordprocessingGroup" xmlns:wpi="http://schemas.microsoft.com/office/word/2010/wordprocessingInk" xmlns:wne="http://schemas.microsoft.com/office/word/2006/wordml" xmlns:wps="http://schemas.microsoft.com/office/word/2010/wordprocessingShape" mc:Ignorable="w14 w15 w16se w16cid w16 w16cex w16sdtdh wp14">
+  <w:footnote w:type="separator" w:id="-1">
+    <w:p>
+      <w:r>
+        <w:separator/>
+      </w:r>
+    </w:p>
+  </w:footnote>
+  <w:footnote w:type="continuationSeparator" w:id="0">
+    <w:p>
+      <w:r>
+        <w:continuationSeparator/>
+      </w:r>
+    </w:p>
+  </w:footnote>
+</w:footnotes>
+</file>
+
+<file path=word/header1.xml><?xml version="1.0" encoding="utf-8"?>
+<w:hdr xmlns:wpc="http://schemas.microsoft.com/office/word/2010/wordprocessingCanvas" xmlns:cx="http://schemas.microsoft.com/office/drawing/2014/chartex" xmlns:cx1="http://schemas.microsoft.com/office/drawing/2015/9/8/chartex" xmlns:cx2="http://schemas.microsoft.com/office/drawing/2015/10/21/chartex" xmlns:cx3="http://schemas.microsoft.com/office/drawing/2016/5/9/chartex" xmlns:cx4="http://schemas.microsoft.com/office/drawing/2016/5/10/chartex" xmlns:cx5="http://schemas.microsoft.com/office/drawing/2016/5/11/chartex" xmlns:cx6="http://schemas.microsoft.com/office/drawing/2016/5/12/chartex" xmlns:cx7="http://schemas.microsoft.com/office/drawing/2016/5/13/chartex" xmlns:cx8="http://schemas.microsoft.com/office/drawing/2016/5/14/chartex" xmlns:mc="http://schemas.openxmlformats.org/markup-compatibility/2006" xmlns:aink="http://schemas.microsoft.com/office/drawing/2016/ink" xmlns:am3d="http://schemas.microsoft.com/office/drawing/2017/model3d" xmlns:o="urn:schemas-microsoft-com:office:office" xmlns:r="http://schemas.openxmlformats.org/officeDocument/2006/relationships" xmlns:m="http://schemas.openxmlformats.org/officeDocument/2006/math" xmlns:v="urn:schemas-microsoft-com:vml" xmlns:wp14="http://schemas.microsoft.com/office/word/2010/wordprocessingDrawing" xmlns:wp="http://schemas.openxmlformats.org/drawingml/2006/wordprocessingDrawing" xmlns:w10="urn:schemas-microsoft-com:office:word" xmlns:w="http://schemas.openxmlformats.org/wordprocessingml/2006/main" xmlns:w14="http://schemas.microsoft.com/office/word/2010/wordml" xmlns:w15="http://schemas.microsoft.com/office/word/2012/wordml" xmlns:w16cex="http://schemas.microsoft.com/office/word/2018/wordml/cex" xmlns:w16cid="http://schemas.microsoft.com/office/word/2016/wordml/cid" xmlns:w16="http://schemas.microsoft.com/office/word/2018/wordml" xmlns:w16sdtdh="http://schemas.microsoft.com/office/word/2020/wordml/sdtdatahash" xmlns:w16se="http://schemas.microsoft.com/office/word/2015/wordml/symex" xmlns:wpg="http://schemas.microsoft.com/office/word/2010/wordprocessingGroup" xmlns:wpi="http://schemas.microsoft.com/office/word/2010/wordprocessingInk" xmlns:wne="http://schemas.microsoft.com/office/word/2006/wordml" xmlns:wps="http://schemas.microsoft.com/office/word/2010/wordprocessingShape" mc:Ignorable="w14 w15 w16se w16cid w16 w16cex w16sdtdh wp14">
+  <w:p>
+    <w:pPr>
+      <w:pStyle w:val="Header"/>
+    </w:pPr>
+    <w:r>
+      <w:t>CSTP 2104 Windows Interactive App Prog</w:t>
+    </w:r>
+  </w:p>
+</w:hdr>
+</file>
+
+<file path=word/numbering.xml><?xml version="1.0" encoding="utf-8"?>
+<w:numbering xmlns:wpc="http://schemas.microsoft.com/office/word/2010/wordprocessingCanvas" xmlns:cx="http://schemas.microsoft.com/office/drawing/2014/chartex" xmlns:cx1="http://schemas.microsoft.com/office/drawing/2015/9/8/chartex" xmlns:cx2="http://schemas.microsoft.com/office/drawing/2015/10/21/chartex" xmlns:cx3="http://schemas.microsoft.com/office/drawing/2016/5/9/chartex" xmlns:cx4="http://schemas.microsoft.com/office/drawing/2016/5/10/chartex" xmlns:cx5="http://schemas.microsoft.com/office/drawing/2016/5/11/chartex" xmlns:cx6="http://schemas.microsoft.com/office/drawing/2016/5/12/chartex" xmlns:cx7="http://schemas.microsoft.com/office/drawing/2016/5/13/chartex" xmlns:cx8="http://schemas.microsoft.com/office/drawing/2016/5/14/chartex" xmlns:mc="http://schemas.openxmlformats.org/markup-compatibility/2006" xmlns:aink="http://schemas.microsoft.com/office/drawing/2016/ink" xmlns:am3d="http://schemas.microsoft.com/office/drawing/2017/model3d" xmlns:o="urn:schemas-microsoft-com:office:office" xmlns:r="http://schemas.openxmlformats.org/officeDocument/2006/relationships" xmlns:m="http://schemas.openxmlformats.org/officeDocument/2006/math" xmlns:v="urn:schemas-microsoft-com:vml" xmlns:wp14="http://schemas.microsoft.com/office/word/2010/wordprocessingDrawing" xmlns:wp="http://schemas.openxmlformats.org/drawingml/2006/wordprocessingDrawing" xmlns:w10="urn:schemas-microsoft-com:office:word" xmlns:w="http://schemas.openxmlformats.org/wordprocessingml/2006/main" xmlns:w14="http://schemas.microsoft.com/office/word/2010/wordml" xmlns:w15="http://schemas.microsoft.com/office/word/2012/wordml" xmlns:w16cex="http://schemas.microsoft.com/office/word/2018/wordml/cex" xmlns:w16cid="http://schemas.microsoft.com/office/word/2016/wordml/cid" xmlns:w16="http://schemas.microsoft.com/office/word/2018/wordml" xmlns:w16sdtdh="http://schemas.microsoft.com/office/word/2020/wordml/sdtdatahash" xmlns:w16se="http://schemas.microsoft.com/office/word/2015/wordml/symex" xmlns:wpg="http://schemas.microsoft.com/office/word/2010/wordprocessingGroup" xmlns:wpi="http://schemas.microsoft.com/office/word/2010/wordprocessingInk" xmlns:wne="http://schemas.microsoft.com/office/word/2006/wordml" xmlns:wps="http://schemas.microsoft.com/office/word/2010/wordprocessingShape" mc:Ignorable="w14 w15 w16se w16cid w16 w16cex w16sdtdh wp14">
+  <w:abstractNum w:abstractNumId="0" w15:restartNumberingAfterBreak="0">
+    <w:nsid w:val="0F557521"/>
+    <w:multiLevelType w:val="multilevel"/>
+    <w:tmpl w:val="A53EA93A"/>
+    <w:lvl w:ilvl="0">
+      <w:start w:val="1"/>
+      <w:numFmt w:val="decimal"/>
+      <w:lvlText w:val="%1"/>
+      <w:lvlJc w:val="left"/>
+      <w:pPr>
+        <w:ind w:left="390" w:hanging="390"/>
+      </w:pPr>
+      <w:rPr>
+        <w:rFonts w:hint="default"/>
+      </w:rPr>
+    </w:lvl>
+    <w:lvl w:ilvl="1">
+      <w:start w:val="1"/>
+      <w:numFmt w:val="decimal"/>
+      <w:lvlText w:val="%1.%2"/>
+      <w:lvlJc w:val="left"/>
+      <w:pPr>
+        <w:ind w:left="390" w:hanging="390"/>
+      </w:pPr>
+      <w:rPr>
+        <w:rFonts w:hint="default"/>
+      </w:rPr>
+    </w:lvl>
+    <w:lvl w:ilvl="2">
+      <w:start w:val="1"/>
+      <w:numFmt w:val="decimal"/>
+      <w:lvlText w:val="%1.%2.%3"/>
+      <w:lvlJc w:val="left"/>
+      <w:pPr>
+        <w:ind w:left="720" w:hanging="720"/>
+      </w:pPr>
+      <w:rPr>
+        <w:rFonts w:hint="default"/>
+      </w:rPr>
+    </w:lvl>
+    <w:lvl w:ilvl="3">
+      <w:start w:val="1"/>
+      <w:numFmt w:val="decimal"/>
+      <w:lvlText w:val="%1.%2.%3.%4"/>
+      <w:lvlJc w:val="left"/>
+      <w:pPr>
+        <w:ind w:left="720" w:hanging="720"/>
+      </w:pPr>
+      <w:rPr>
+        <w:rFonts w:hint="default"/>
+      </w:rPr>
+    </w:lvl>
+    <w:lvl w:ilvl="4">
+      <w:start w:val="1"/>
+      <w:numFmt w:val="decimal"/>
+      <w:lvlText w:val="%1.%2.%3.%4.%5"/>
+      <w:lvlJc w:val="left"/>
+      <w:pPr>
+        <w:ind w:left="1080" w:hanging="1080"/>
+      </w:pPr>
+      <w:rPr>
+        <w:rFonts w:hint="default"/>
+      </w:rPr>
+    </w:lvl>
+    <w:lvl w:ilvl="5">
+      <w:start w:val="1"/>
+      <w:numFmt w:val="decimal"/>
+      <w:lvlText w:val="%1.%2.%3.%4.%5.%6"/>
+      <w:lvlJc w:val="left"/>
+      <w:pPr>
+        <w:ind w:left="1080" w:hanging="1080"/>
+      </w:pPr>
+      <w:rPr>
+        <w:rFonts w:hint="default"/>
+      </w:rPr>
+    </w:lvl>
+    <w:lvl w:ilvl="6">
+      <w:start w:val="1"/>
+      <w:numFmt w:val="decimal"/>
+      <w:lvlText w:val="%1.%2.%3.%4.%5.%6.%7"/>
+      <w:lvlJc w:val="left"/>
+      <w:pPr>
+        <w:ind w:left="1440" w:hanging="1440"/>
+      </w:pPr>
+      <w:rPr>
+        <w:rFonts w:hint="default"/>
+      </w:rPr>
+    </w:lvl>
+    <w:lvl w:ilvl="7">
+      <w:start w:val="1"/>
+      <w:numFmt w:val="decimal"/>
+      <w:lvlText w:val="%1.%2.%3.%4.%5.%6.%7.%8"/>
+      <w:lvlJc w:val="left"/>
+      <w:pPr>
+        <w:ind w:left="1440" w:hanging="1440"/>
+      </w:pPr>
+      <w:rPr>
+        <w:rFonts w:hint="default"/>
+      </w:rPr>
+    </w:lvl>
+    <w:lvl w:ilvl="8">
+      <w:start w:val="1"/>
+      <w:numFmt w:val="decimal"/>
+      <w:lvlText w:val="%1.%2.%3.%4.%5.%6.%7.%8.%9"/>
+      <w:lvlJc w:val="left"/>
+      <w:pPr>
+        <w:ind w:left="1440" w:hanging="1440"/>
+      </w:pPr>
+      <w:rPr>
+        <w:rFonts w:hint="default"/>
+      </w:rPr>
+    </w:lvl>
+  </w:abstractNum>
+  <w:abstractNum w:abstractNumId="1" w15:restartNumberingAfterBreak="0">
+    <w:nsid w:val="3CE96B04"/>
+    <w:multiLevelType w:val="hybridMultilevel"/>
+    <w:tmpl w:val="BFCC95DC"/>
+    <w:lvl w:ilvl="0" w:tplc="FB405ECA">
+      <w:start w:val="1"/>
+      <w:numFmt w:val="upperRoman"/>
+      <w:lvlText w:val="%1."/>
+      <w:lvlJc w:val="left"/>
+      <w:pPr>
+        <w:ind w:left="1080" w:hanging="720"/>
+      </w:pPr>
+      <w:rPr>
+        <w:rFonts w:hint="default"/>
+      </w:rPr>
+    </w:lvl>
+    <w:lvl w:ilvl="1" w:tplc="10090019" w:tentative="1">
+      <w:start w:val="1"/>
+      <w:numFmt w:val="lowerLetter"/>
+      <w:lvlText w:val="%2."/>
+      <w:lvlJc w:val="left"/>
+      <w:pPr>
+        <w:ind w:left="1440" w:hanging="360"/>
+      </w:pPr>
+    </w:lvl>
+    <w:lvl w:ilvl="2" w:tplc="1009001B" w:tentative="1">
+      <w:start w:val="1"/>
+      <w:numFmt w:val="lowerRoman"/>
+      <w:lvlText w:val="%3."/>
+      <w:lvlJc w:val="right"/>
+      <w:pPr>
+        <w:ind w:left="2160" w:hanging="180"/>
+      </w:pPr>
+    </w:lvl>
+    <w:lvl w:ilvl="3" w:tplc="1009000F" w:tentative="1">
+      <w:start w:val="1"/>
+      <w:numFmt w:val="decimal"/>
+      <w:lvlText w:val="%4."/>
+      <w:lvlJc w:val="left"/>
+      <w:pPr>
+        <w:ind w:left="2880" w:hanging="360"/>
+      </w:pPr>
+    </w:lvl>
+    <w:lvl w:ilvl="4" w:tplc="10090019" w:tentative="1">
+      <w:start w:val="1"/>
+      <w:numFmt w:val="lowerLetter"/>
+      <w:lvlText w:val="%5."/>
+      <w:lvlJc w:val="left"/>
+      <w:pPr>
+        <w:ind w:left="3600" w:hanging="360"/>
+      </w:pPr>
+    </w:lvl>
+    <w:lvl w:ilvl="5" w:tplc="1009001B" w:tentative="1">
+      <w:start w:val="1"/>
+      <w:numFmt w:val="lowerRoman"/>
+      <w:lvlText w:val="%6."/>
+      <w:lvlJc w:val="right"/>
+      <w:pPr>
+        <w:ind w:left="4320" w:hanging="180"/>
+      </w:pPr>
+    </w:lvl>
+    <w:lvl w:ilvl="6" w:tplc="1009000F" w:tentative="1">
+      <w:start w:val="1"/>
+      <w:numFmt w:val="decimal"/>
+      <w:lvlText w:val="%7."/>
+      <w:lvlJc w:val="left"/>
+      <w:pPr>
+        <w:ind w:left="5040" w:hanging="360"/>
+      </w:pPr>
+    </w:lvl>
+    <w:lvl w:ilvl="7" w:tplc="10090019" w:tentative="1">
+      <w:start w:val="1"/>
+      <w:numFmt w:val="lowerLetter"/>
+      <w:lvlText w:val="%8."/>
+      <w:lvlJc w:val="left"/>
+      <w:pPr>
+        <w:ind w:left="5760" w:hanging="360"/>
+      </w:pPr>
+    </w:lvl>
+    <w:lvl w:ilvl="8" w:tplc="1009001B" w:tentative="1">
+      <w:start w:val="1"/>
+      <w:numFmt w:val="lowerRoman"/>
+      <w:lvlText w:val="%9."/>
+      <w:lvlJc w:val="right"/>
+      <w:pPr>
+        <w:ind w:left="6480" w:hanging="180"/>
+      </w:pPr>
+    </w:lvl>
+  </w:abstractNum>
+  <w:abstractNum w:abstractNumId="2" w15:restartNumberingAfterBreak="0">
+    <w:nsid w:val="484C5CBB"/>
+    <w:multiLevelType w:val="hybridMultilevel"/>
+    <w:tmpl w:val="661C96B6"/>
+    <w:lvl w:ilvl="0" w:tplc="10090001">
+      <w:start w:val="1"/>
+      <w:numFmt w:val="bullet"/>
+      <w:lvlText w:val=""/>
+      <w:lvlJc w:val="left"/>
+      <w:pPr>
+        <w:ind w:left="720" w:hanging="360"/>
+      </w:pPr>
+      <w:rPr>
+        <w:rFonts w:ascii="Symbol" w:hAnsi="Symbol" w:hint="default"/>
+      </w:rPr>
+    </w:lvl>
+    <w:lvl w:ilvl="1" w:tplc="10090003" w:tentative="1">
+      <w:start w:val="1"/>
+      <w:numFmt w:val="bullet"/>
+      <w:lvlText w:val="o"/>
+      <w:lvlJc w:val="left"/>
+      <w:pPr>
+        <w:ind w:left="1440" w:hanging="360"/>
+      </w:pPr>
+      <w:rPr>
+        <w:rFonts w:ascii="Courier New" w:hAnsi="Courier New" w:cs="Courier New" w:hint="default"/>
+      </w:rPr>
+    </w:lvl>
+    <w:lvl w:ilvl="2" w:tplc="10090005" w:tentative="1">
+      <w:start w:val="1"/>
+      <w:numFmt w:val="bullet"/>
+      <w:lvlText w:val=""/>
+      <w:lvlJc w:val="left"/>
+      <w:pPr>
+        <w:ind w:left="2160" w:hanging="360"/>
+      </w:pPr>
+      <w:rPr>
+        <w:rFonts w:ascii="Wingdings" w:hAnsi="Wingdings" w:hint="default"/>
+      </w:rPr>
+    </w:lvl>
+    <w:lvl w:ilvl="3" w:tplc="10090001" w:tentative="1">
+      <w:start w:val="1"/>
+      <w:numFmt w:val="bullet"/>
+      <w:lvlText w:val=""/>
+      <w:lvlJc w:val="left"/>
+      <w:pPr>
+        <w:ind w:left="2880" w:hanging="360"/>
+      </w:pPr>
+      <w:rPr>
+        <w:rFonts w:ascii="Symbol" w:hAnsi="Symbol" w:hint="default"/>
+      </w:rPr>
+    </w:lvl>
+    <w:lvl w:ilvl="4" w:tplc="10090003" w:tentative="1">
+      <w:start w:val="1"/>
+      <w:numFmt w:val="bullet"/>
+      <w:lvlText w:val="o"/>
+      <w:lvlJc w:val="left"/>
+      <w:pPr>
+        <w:ind w:left="3600" w:hanging="360"/>
+      </w:pPr>
+      <w:rPr>
+        <w:rFonts w:ascii="Courier New" w:hAnsi="Courier New" w:cs="Courier New" w:hint="default"/>
+      </w:rPr>
+    </w:lvl>
+    <w:lvl w:ilvl="5" w:tplc="10090005" w:tentative="1">
+      <w:start w:val="1"/>
+      <w:numFmt w:val="bullet"/>
+      <w:lvlText w:val=""/>
+      <w:lvlJc w:val="left"/>
+      <w:pPr>
+        <w:ind w:left="4320" w:hanging="360"/>
+      </w:pPr>
+      <w:rPr>
+        <w:rFonts w:ascii="Wingdings" w:hAnsi="Wingdings" w:hint="default"/>
+      </w:rPr>
+    </w:lvl>
+    <w:lvl w:ilvl="6" w:tplc="10090001" w:tentative="1">
+      <w:start w:val="1"/>
+      <w:numFmt w:val="bullet"/>
+      <w:lvlText w:val=""/>
+      <w:lvlJc w:val="left"/>
+      <w:pPr>
+        <w:ind w:left="5040" w:hanging="360"/>
+      </w:pPr>
+      <w:rPr>
+        <w:rFonts w:ascii="Symbol" w:hAnsi="Symbol" w:hint="default"/>
+      </w:rPr>
+    </w:lvl>
+    <w:lvl w:ilvl="7" w:tplc="10090003" w:tentative="1">
+      <w:start w:val="1"/>
+      <w:numFmt w:val="bullet"/>
+      <w:lvlText w:val="o"/>
+      <w:lvlJc w:val="left"/>
+      <w:pPr>
+        <w:ind w:left="5760" w:hanging="360"/>
+      </w:pPr>
+      <w:rPr>
+        <w:rFonts w:ascii="Courier New" w:hAnsi="Courier New" w:cs="Courier New" w:hint="default"/>
+      </w:rPr>
+    </w:lvl>
+    <w:lvl w:ilvl="8" w:tplc="10090005" w:tentative="1">
+      <w:start w:val="1"/>
+      <w:numFmt w:val="bullet"/>
+      <w:lvlText w:val=""/>
+      <w:lvlJc w:val="left"/>
+      <w:pPr>
+        <w:ind w:left="6480" w:hanging="360"/>
+      </w:pPr>
+      <w:rPr>
+        <w:rFonts w:ascii="Wingdings" w:hAnsi="Wingdings" w:hint="default"/>
+      </w:rPr>
+    </w:lvl>
+  </w:abstractNum>
+  <w:abstractNum w:abstractNumId="3" w15:restartNumberingAfterBreak="0">
+    <w:nsid w:val="66732183"/>
+    <w:multiLevelType w:val="hybridMultilevel"/>
+    <w:tmpl w:val="91F62564"/>
+    <w:lvl w:ilvl="0" w:tplc="1009000F">
+      <w:start w:val="1"/>
+      <w:numFmt w:val="decimal"/>
+      <w:lvlText w:val="%1."/>
+      <w:lvlJc w:val="left"/>
+      <w:pPr>
+        <w:ind w:left="720" w:hanging="360"/>
+      </w:pPr>
+      <w:rPr>
+        <w:rFonts w:hint="default"/>
+      </w:rPr>
+    </w:lvl>
+    <w:lvl w:ilvl="1" w:tplc="10090019" w:tentative="1">
+      <w:start w:val="1"/>
+      <w:numFmt w:val="lowerLetter"/>
+      <w:lvlText w:val="%2."/>
+      <w:lvlJc w:val="left"/>
+      <w:pPr>
+        <w:ind w:left="1440" w:hanging="360"/>
+      </w:pPr>
+    </w:lvl>
+    <w:lvl w:ilvl="2" w:tplc="1009001B" w:tentative="1">
+      <w:start w:val="1"/>
+      <w:numFmt w:val="lowerRoman"/>
+      <w:lvlText w:val="%3."/>
+      <w:lvlJc w:val="right"/>
+      <w:pPr>
+        <w:ind w:left="2160" w:hanging="180"/>
+      </w:pPr>
+    </w:lvl>
+    <w:lvl w:ilvl="3" w:tplc="1009000F" w:tentative="1">
+      <w:start w:val="1"/>
+      <w:numFmt w:val="decimal"/>
+      <w:lvlText w:val="%4."/>
+      <w:lvlJc w:val="left"/>
+      <w:pPr>
+        <w:ind w:left="2880" w:hanging="360"/>
+      </w:pPr>
+    </w:lvl>
+    <w:lvl w:ilvl="4" w:tplc="10090019" w:tentative="1">
+      <w:start w:val="1"/>
+      <w:numFmt w:val="lowerLetter"/>
+      <w:lvlText w:val="%5."/>
+      <w:lvlJc w:val="left"/>
+      <w:pPr>
+        <w:ind w:left="3600" w:hanging="360"/>
+      </w:pPr>
+    </w:lvl>
+    <w:lvl w:ilvl="5" w:tplc="1009001B" w:tentative="1">
+      <w:start w:val="1"/>
+      <w:numFmt w:val="lowerRoman"/>
+      <w:lvlText w:val="%6."/>
+      <w:lvlJc w:val="right"/>
+      <w:pPr>
+        <w:ind w:left="4320" w:hanging="180"/>
+      </w:pPr>
+    </w:lvl>
+    <w:lvl w:ilvl="6" w:tplc="1009000F" w:tentative="1">
+      <w:start w:val="1"/>
+      <w:numFmt w:val="decimal"/>
+      <w:lvlText w:val="%7."/>
+      <w:lvlJc w:val="left"/>
+      <w:pPr>
+        <w:ind w:left="5040" w:hanging="360"/>
+      </w:pPr>
+    </w:lvl>
+    <w:lvl w:ilvl="7" w:tplc="10090019" w:tentative="1">
+      <w:start w:val="1"/>
+      <w:numFmt w:val="lowerLetter"/>
+      <w:lvlText w:val="%8."/>
+      <w:lvlJc w:val="left"/>
+      <w:pPr>
+        <w:ind w:left="5760" w:hanging="360"/>
+      </w:pPr>
+    </w:lvl>
+    <w:lvl w:ilvl="8" w:tplc="1009001B" w:tentative="1">
+      <w:start w:val="1"/>
+      <w:numFmt w:val="lowerRoman"/>
+      <w:lvlText w:val="%9."/>
+      <w:lvlJc w:val="right"/>
+      <w:pPr>
+        <w:ind w:left="6480" w:hanging="180"/>
+      </w:pPr>
+    </w:lvl>
+  </w:abstractNum>
+  <w:num w:numId="1">
+    <w:abstractNumId w:val="3"/>
+  </w:num>
+  <w:num w:numId="2">
+    <w:abstractNumId w:val="1"/>
+  </w:num>
+  <w:num w:numId="3">
+    <w:abstractNumId w:val="0"/>
+  </w:num>
+  <w:num w:numId="4">
+    <w:abstractNumId w:val="2"/>
+  </w:num>
+</w:numbering>
 </file>
 
 <file path=word/styles.xml><?xml version="1.0" encoding="utf-8"?>
@@ -413,6 +2299,33 @@
     <w:name w:val="Normal"/>
     <w:qFormat/>
   </w:style>
+  <w:style w:type="paragraph" w:styleId="Heading1">
+    <w:name w:val="heading 1"/>
+    <w:basedOn w:val="Normal"/>
+    <w:next w:val="Normal"/>
+    <w:link w:val="Heading1Char"/>
+    <w:uiPriority w:val="9"/>
+    <w:qFormat/>
+    <w:rsid w:val="00B017CC"/>
+    <w:pPr>
+      <w:keepNext/>
+      <w:keepLines/>
+      <w:widowControl/>
+      <w:spacing w:before="240" w:line="259" w:lineRule="auto"/>
+      <w:ind w:left="1080"/>
+      <w:outlineLvl w:val="0"/>
+    </w:pPr>
+    <w:rPr>
+      <w:rFonts w:eastAsiaTheme="majorEastAsia" w:cstheme="minorHAnsi"/>
+      <w:b/>
+      <w:bCs/>
+      <w:color w:val="2F5496" w:themeColor="accent1" w:themeShade="BF"/>
+      <w:kern w:val="0"/>
+      <w:sz w:val="48"/>
+      <w:szCs w:val="48"/>
+      <w:lang w:eastAsia="en-US"/>
+    </w:rPr>
+  </w:style>
   <w:style w:type="paragraph" w:styleId="Heading2">
     <w:name w:val="heading 2"/>
     <w:basedOn w:val="Normal"/>
@@ -421,7 +2334,7 @@
     <w:uiPriority w:val="9"/>
     <w:unhideWhenUsed/>
     <w:qFormat/>
-    <w:rsid w:val="00CC5204"/>
+    <w:rsid w:val="00B017CC"/>
     <w:pPr>
       <w:keepNext/>
       <w:keepLines/>
@@ -430,10 +2343,13 @@
       <w:outlineLvl w:val="1"/>
     </w:pPr>
     <w:rPr>
-      <w:rFonts w:ascii="Arial Black" w:eastAsiaTheme="majorEastAsia" w:hAnsi="Arial Black" w:cstheme="majorBidi"/>
+      <w:rFonts w:eastAsiaTheme="majorEastAsia" w:cstheme="minorHAnsi"/>
+      <w:b/>
+      <w:bCs/>
       <w:color w:val="2F5496" w:themeColor="accent1" w:themeShade="BF"/>
-      <w:sz w:val="40"/>
-      <w:szCs w:val="26"/>
+      <w:sz w:val="36"/>
+      <w:szCs w:val="36"/>
+      <w:lang w:eastAsia="en-US"/>
     </w:rPr>
   </w:style>
   <w:style w:type="character" w:default="1" w:styleId="DefaultParagraphFont">
@@ -468,12 +2384,205 @@
     <w:basedOn w:val="DefaultParagraphFont"/>
     <w:link w:val="Heading2"/>
     <w:uiPriority w:val="9"/>
-    <w:rsid w:val="00CC5204"/>
+    <w:rsid w:val="00B017CC"/>
     <w:rPr>
-      <w:rFonts w:ascii="Arial Black" w:eastAsiaTheme="majorEastAsia" w:hAnsi="Arial Black" w:cstheme="majorBidi"/>
+      <w:rFonts w:eastAsiaTheme="majorEastAsia" w:cstheme="minorHAnsi"/>
+      <w:b/>
+      <w:bCs/>
       <w:color w:val="2F5496" w:themeColor="accent1" w:themeShade="BF"/>
-      <w:sz w:val="40"/>
-      <w:szCs w:val="26"/>
+      <w:sz w:val="36"/>
+      <w:szCs w:val="36"/>
+      <w:lang w:eastAsia="en-US"/>
+    </w:rPr>
+  </w:style>
+  <w:style w:type="paragraph" w:styleId="Header">
+    <w:name w:val="header"/>
+    <w:basedOn w:val="Normal"/>
+    <w:link w:val="HeaderChar"/>
+    <w:uiPriority w:val="99"/>
+    <w:unhideWhenUsed/>
+    <w:rsid w:val="00BA39A3"/>
+    <w:pPr>
+      <w:tabs>
+        <w:tab w:val="center" w:pos="4513"/>
+        <w:tab w:val="right" w:pos="9026"/>
+      </w:tabs>
+    </w:pPr>
+  </w:style>
+  <w:style w:type="character" w:customStyle="1" w:styleId="HeaderChar">
+    <w:name w:val="Header Char"/>
+    <w:basedOn w:val="DefaultParagraphFont"/>
+    <w:link w:val="Header"/>
+    <w:uiPriority w:val="99"/>
+    <w:rsid w:val="00BA39A3"/>
+  </w:style>
+  <w:style w:type="paragraph" w:styleId="Footer">
+    <w:name w:val="footer"/>
+    <w:basedOn w:val="Normal"/>
+    <w:link w:val="FooterChar"/>
+    <w:uiPriority w:val="99"/>
+    <w:unhideWhenUsed/>
+    <w:rsid w:val="00BA39A3"/>
+    <w:pPr>
+      <w:tabs>
+        <w:tab w:val="center" w:pos="4513"/>
+        <w:tab w:val="right" w:pos="9026"/>
+      </w:tabs>
+    </w:pPr>
+  </w:style>
+  <w:style w:type="character" w:customStyle="1" w:styleId="FooterChar">
+    <w:name w:val="Footer Char"/>
+    <w:basedOn w:val="DefaultParagraphFont"/>
+    <w:link w:val="Footer"/>
+    <w:uiPriority w:val="99"/>
+    <w:rsid w:val="00BA39A3"/>
+  </w:style>
+  <w:style w:type="character" w:styleId="BookTitle">
+    <w:name w:val="Book Title"/>
+    <w:basedOn w:val="DefaultParagraphFont"/>
+    <w:uiPriority w:val="33"/>
+    <w:qFormat/>
+    <w:rsid w:val="00BA39A3"/>
+    <w:rPr>
+      <w:b/>
+      <w:bCs/>
+      <w:i/>
+      <w:iCs/>
+      <w:spacing w:val="5"/>
+    </w:rPr>
+  </w:style>
+  <w:style w:type="character" w:customStyle="1" w:styleId="Heading1Char">
+    <w:name w:val="Heading 1 Char"/>
+    <w:basedOn w:val="DefaultParagraphFont"/>
+    <w:link w:val="Heading1"/>
+    <w:uiPriority w:val="9"/>
+    <w:rsid w:val="00B017CC"/>
+    <w:rPr>
+      <w:rFonts w:eastAsiaTheme="majorEastAsia" w:cstheme="minorHAnsi"/>
+      <w:b/>
+      <w:bCs/>
+      <w:color w:val="2F5496" w:themeColor="accent1" w:themeShade="BF"/>
+      <w:kern w:val="0"/>
+      <w:sz w:val="48"/>
+      <w:szCs w:val="48"/>
+      <w:lang w:eastAsia="en-US"/>
+    </w:rPr>
+  </w:style>
+  <w:style w:type="paragraph" w:styleId="Date">
+    <w:name w:val="Date"/>
+    <w:basedOn w:val="Normal"/>
+    <w:next w:val="Normal"/>
+    <w:link w:val="DateChar"/>
+    <w:uiPriority w:val="99"/>
+    <w:semiHidden/>
+    <w:unhideWhenUsed/>
+    <w:rsid w:val="00891D33"/>
+  </w:style>
+  <w:style w:type="character" w:customStyle="1" w:styleId="DateChar">
+    <w:name w:val="Date Char"/>
+    <w:basedOn w:val="DefaultParagraphFont"/>
+    <w:link w:val="Date"/>
+    <w:uiPriority w:val="99"/>
+    <w:semiHidden/>
+    <w:rsid w:val="00891D33"/>
+  </w:style>
+  <w:style w:type="paragraph" w:styleId="TOCHeading">
+    <w:name w:val="TOC Heading"/>
+    <w:basedOn w:val="Heading1"/>
+    <w:next w:val="Normal"/>
+    <w:uiPriority w:val="39"/>
+    <w:unhideWhenUsed/>
+    <w:qFormat/>
+    <w:rsid w:val="00993ABC"/>
+    <w:pPr>
+      <w:outlineLvl w:val="9"/>
+    </w:pPr>
+  </w:style>
+  <w:style w:type="paragraph" w:styleId="TOC1">
+    <w:name w:val="toc 1"/>
+    <w:basedOn w:val="Normal"/>
+    <w:next w:val="Normal"/>
+    <w:autoRedefine/>
+    <w:uiPriority w:val="39"/>
+    <w:unhideWhenUsed/>
+    <w:rsid w:val="00993ABC"/>
+    <w:pPr>
+      <w:spacing w:after="100"/>
+    </w:pPr>
+  </w:style>
+  <w:style w:type="character" w:styleId="Hyperlink">
+    <w:name w:val="Hyperlink"/>
+    <w:basedOn w:val="DefaultParagraphFont"/>
+    <w:uiPriority w:val="99"/>
+    <w:unhideWhenUsed/>
+    <w:rsid w:val="00993ABC"/>
+    <w:rPr>
+      <w:color w:val="0563C1" w:themeColor="hyperlink"/>
+      <w:u w:val="single"/>
+    </w:rPr>
+  </w:style>
+  <w:style w:type="paragraph" w:styleId="Title">
+    <w:name w:val="Title"/>
+    <w:basedOn w:val="Normal"/>
+    <w:next w:val="Normal"/>
+    <w:link w:val="TitleChar"/>
+    <w:uiPriority w:val="10"/>
+    <w:qFormat/>
+    <w:rsid w:val="0059213B"/>
+    <w:pPr>
+      <w:jc w:val="center"/>
+    </w:pPr>
+    <w:rPr>
+      <w:color w:val="2F5496" w:themeColor="accent1" w:themeShade="BF"/>
+      <w:sz w:val="72"/>
+      <w:szCs w:val="72"/>
+    </w:rPr>
+  </w:style>
+  <w:style w:type="character" w:customStyle="1" w:styleId="TitleChar">
+    <w:name w:val="Title Char"/>
+    <w:basedOn w:val="DefaultParagraphFont"/>
+    <w:link w:val="Title"/>
+    <w:uiPriority w:val="10"/>
+    <w:rsid w:val="0059213B"/>
+    <w:rPr>
+      <w:color w:val="2F5496" w:themeColor="accent1" w:themeShade="BF"/>
+      <w:sz w:val="72"/>
+      <w:szCs w:val="72"/>
+    </w:rPr>
+  </w:style>
+  <w:style w:type="paragraph" w:styleId="ListParagraph">
+    <w:name w:val="List Paragraph"/>
+    <w:basedOn w:val="Normal"/>
+    <w:uiPriority w:val="34"/>
+    <w:qFormat/>
+    <w:rsid w:val="0059213B"/>
+    <w:pPr>
+      <w:ind w:left="720"/>
+      <w:contextualSpacing/>
+    </w:pPr>
+  </w:style>
+  <w:style w:type="paragraph" w:customStyle="1" w:styleId="Body">
+    <w:name w:val="Body"/>
+    <w:basedOn w:val="Normal"/>
+    <w:link w:val="BodyChar"/>
+    <w:qFormat/>
+    <w:rsid w:val="00047100"/>
+    <w:pPr>
+      <w:ind w:firstLine="360"/>
+    </w:pPr>
+    <w:rPr>
+      <w:sz w:val="28"/>
+      <w:szCs w:val="28"/>
+    </w:rPr>
+  </w:style>
+  <w:style w:type="character" w:customStyle="1" w:styleId="BodyChar">
+    <w:name w:val="Body Char"/>
+    <w:basedOn w:val="DefaultParagraphFont"/>
+    <w:link w:val="Body"/>
+    <w:rsid w:val="00047100"/>
+    <w:rPr>
+      <w:sz w:val="28"/>
+      <w:szCs w:val="28"/>
     </w:rPr>
   </w:style>
 </w:styles>
@@ -772,4 +2881,35 @@
     </a:ext>
   </a:extLst>
 </a:theme>
+</file>
+
+<file path=customXml/item1.xml><?xml version="1.0" encoding="utf-8"?>
+<b:Sources xmlns:b="http://schemas.openxmlformats.org/officeDocument/2006/bibliography" xmlns="http://schemas.openxmlformats.org/officeDocument/2006/bibliography" SelectedStyle="\APASixthEditionOfficeOnline.xsl" StyleName="APA" Version="6">
+  <b:Source>
+    <b:Tag>fac</b:Tag>
+    <b:SourceType>InternetSite</b:SourceType>
+    <b:Guid>{BF6FEF6B-7A7F-4B72-B343-4EC95201A955}</b:Guid>
+    <b:Title>facebook/react-native</b:Title>
+    <b:InternetSiteTitle>GitHub</b:InternetSiteTitle>
+    <b:URL>https://github.com/facebook/react-native#-requirements</b:URL>
+    <b:RefOrder>1</b:RefOrder>
+  </b:Source>
+  <b:Source>
+    <b:Tag>Fir</b:Tag>
+    <b:SourceType>InternetSite</b:SourceType>
+    <b:Guid>{A0384963-7CF2-4AE8-A2D7-161CC93BE034}</b:Guid>
+    <b:Title>Firebase</b:Title>
+    <b:InternetSiteTitle>https://firebase.google.com/docs/firestore/quotas</b:InternetSiteTitle>
+    <b:URL>https://firebase.google.com/docs/firestore/quotas</b:URL>
+    <b:RefOrder>2</b:RefOrder>
+  </b:Source>
+</b:Sources>
+</file>
+
+<file path=customXml/itemProps1.xml><?xml version="1.0" encoding="utf-8"?>
+<ds:datastoreItem xmlns:ds="http://schemas.openxmlformats.org/officeDocument/2006/customXml" ds:itemID="{315BBAFB-98BA-41A9-9773-4ACC8CCCC23C}">
+  <ds:schemaRefs>
+    <ds:schemaRef ds:uri="http://schemas.openxmlformats.org/officeDocument/2006/bibliography"/>
+  </ds:schemaRefs>
+</ds:datastoreItem>
 </file>
</xml_diff>